<commit_message>
Part II-IV specs are done
</commit_message>
<xml_diff>
--- a/Specifications.docx
+++ b/Specifications.docx
@@ -46,7 +46,7 @@
           <v:shape id="_x0000_i1025" type="#_x0000_t75" style="width:110.25pt;height:18pt" o:ole="">
             <v:imagedata r:id="rId4" o:title=""/>
           </v:shape>
-          <o:OLEObject Type="Embed" ProgID="Equation.3" ShapeID="_x0000_i1025" DrawAspect="Content" ObjectID="_1488713578" r:id="rId5"/>
+          <o:OLEObject Type="Embed" ProgID="Equation.3" ShapeID="_x0000_i1025" DrawAspect="Content" ObjectID="_1488871627" r:id="rId5"/>
         </w:object>
       </w:r>
       <w:r>
@@ -56,39 +56,260 @@
     <w:p>
       <w:r>
         <w:rPr>
-          <w:position w:val="-132"/>
-        </w:rPr>
-        <w:object w:dxaOrig="13400" w:dyaOrig="2700">
-          <v:shape id="_x0000_i1026" type="#_x0000_t75" style="width:669.75pt;height:135pt" o:ole="">
+          <w:position w:val="-110"/>
+        </w:rPr>
+        <w:object w:dxaOrig="13400" w:dyaOrig="2320">
+          <v:shape id="_x0000_i1026" type="#_x0000_t75" style="width:669.75pt;height:116.25pt" o:ole="">
             <v:imagedata r:id="rId6" o:title=""/>
           </v:shape>
-          <o:OLEObject Type="Embed" ProgID="Equation.3" ShapeID="_x0000_i1026" DrawAspect="Content" ObjectID="_1488713579" r:id="rId7"/>
-        </w:object>
-      </w:r>
-    </w:p>
-    <w:p>
-      <w:r>
-        <w:rPr>
-          <w:position w:val="-108"/>
-        </w:rPr>
-        <w:object w:dxaOrig="6280" w:dyaOrig="7320">
-          <v:shape id="_x0000_i1027" type="#_x0000_t75" style="width:314.25pt;height:366pt" o:ole="">
+          <o:OLEObject Type="Embed" ProgID="Equation.3" ShapeID="_x0000_i1026" DrawAspect="Content" ObjectID="_1488871628" r:id="rId7"/>
+        </w:object>
+      </w:r>
+    </w:p>
+    <w:p>
+      <w:r>
+        <w:rPr>
+          <w:position w:val="-126"/>
+        </w:rPr>
+        <w:object w:dxaOrig="6280" w:dyaOrig="7760">
+          <v:shape id="_x0000_i1027" type="#_x0000_t75" style="width:314.25pt;height:387.75pt" o:ole="">
             <v:imagedata r:id="rId8" o:title=""/>
           </v:shape>
-          <o:OLEObject Type="Embed" ProgID="Equation.3" ShapeID="_x0000_i1027" DrawAspect="Content" ObjectID="_1488713580" r:id="rId9"/>
-        </w:object>
-      </w:r>
-    </w:p>
-    <w:p/>
+          <o:OLEObject Type="Embed" ProgID="Equation.3" ShapeID="_x0000_i1027" DrawAspect="Content" ObjectID="_1488871629" r:id="rId9"/>
+        </w:object>
+      </w:r>
+    </w:p>
     <w:p>
       <w:r>
         <w:br w:type="page"/>
       </w:r>
     </w:p>
     <w:p>
+      <w:pPr>
+        <w:pStyle w:val="Heading1"/>
+      </w:pPr>
+      <w:r>
+        <w:lastRenderedPageBreak/>
+        <w:t>Part II</w:t>
+      </w:r>
+    </w:p>
+    <w:p>
+      <w:r>
+        <w:t>As</w:t>
+      </w:r>
+      <w:r>
+        <w:rPr>
+          <w:b/>
+        </w:rPr>
+        <w:t xml:space="preserve"> </w:t>
+      </w:r>
+      <w:proofErr w:type="spellStart"/>
+      <w:r>
+        <w:rPr>
+          <w:b/>
+        </w:rPr>
+        <w:t>init</w:t>
+      </w:r>
+      <w:proofErr w:type="spellEnd"/>
+      <w:r>
+        <w:t xml:space="preserve"> is a composed state, we define it as the</w:t>
+      </w:r>
+      <w:r>
+        <w:t xml:space="preserve"> </w:t>
+      </w:r>
+      <w:proofErr w:type="gramStart"/>
+      <w:r>
+        <w:t xml:space="preserve">tuple </w:t>
+      </w:r>
+      <w:r>
+        <w:rPr>
+          <w:position w:val="-12"/>
+        </w:rPr>
+        <w:object w:dxaOrig="1640" w:dyaOrig="360">
+          <v:shape id="_x0000_i1028" type="#_x0000_t75" style="width:82.5pt;height:18pt" o:ole="">
+            <v:imagedata r:id="rId10" o:title=""/>
+          </v:shape>
+          <o:OLEObject Type="Embed" ProgID="Equation.3" ShapeID="_x0000_i1028" DrawAspect="Content" ObjectID="_1488871630" r:id="rId11"/>
+        </w:object>
+      </w:r>
+      <w:r>
+        <w:t xml:space="preserve"> , where:</w:t>
+      </w:r>
+    </w:p>
+    <w:p>
+      <w:r>
+        <w:rPr>
+          <w:position w:val="-70"/>
+        </w:rPr>
+        <w:object w:dxaOrig="4920" w:dyaOrig="1520">
+          <v:shape id="_x0000_i1029" type="#_x0000_t75" style="width:237.75pt;height:73.5pt" o:ole="">
+            <v:imagedata r:id="rId12" o:title=""/>
+          </v:shape>
+          <o:OLEObject Type="Embed" ProgID="Equation.3" ShapeID="_x0000_i1029" DrawAspect="Content" ObjectID="_1488871631" r:id="rId13"/>
+        </w:object>
+      </w:r>
+    </w:p>
+    <w:p>
+      <w:r>
+        <w:rPr>
+          <w:position w:val="-100"/>
+        </w:rPr>
+        <w:object w:dxaOrig="2920" w:dyaOrig="2079">
+          <v:shape id="_x0000_i1030" type="#_x0000_t75" style="width:146.25pt;height:104.25pt" o:ole="">
+            <v:imagedata r:id="rId14" o:title=""/>
+          </v:shape>
+          <o:OLEObject Type="Embed" ProgID="Equation.3" ShapeID="_x0000_i1030" DrawAspect="Content" ObjectID="_1488871632" r:id="rId15"/>
+        </w:object>
+      </w:r>
+    </w:p>
+    <w:p>
+      <w:r>
+        <w:br w:type="page"/>
+      </w:r>
+    </w:p>
+    <w:p>
+      <w:pPr>
+        <w:pStyle w:val="Heading1"/>
+      </w:pPr>
+      <w:r>
+        <w:lastRenderedPageBreak/>
+        <w:t>Part III</w:t>
+      </w:r>
+    </w:p>
+    <w:p>
+      <w:r>
+        <w:t xml:space="preserve">As </w:t>
+      </w:r>
+      <w:r>
+        <w:rPr>
+          <w:b/>
+        </w:rPr>
+        <w:t>monitoring</w:t>
+      </w:r>
+      <w:r>
+        <w:t xml:space="preserve"> is a composed state, we define it as the </w:t>
+      </w:r>
+      <w:proofErr w:type="gramStart"/>
+      <w:r>
+        <w:t xml:space="preserve">tuple </w:t>
+      </w:r>
+      <w:r>
+        <w:rPr>
+          <w:position w:val="-12"/>
+        </w:rPr>
+        <w:object w:dxaOrig="2200" w:dyaOrig="360">
+          <v:shape id="_x0000_i1031" type="#_x0000_t75" style="width:110.25pt;height:18pt" o:ole="">
+            <v:imagedata r:id="rId4" o:title=""/>
+          </v:shape>
+          <o:OLEObject Type="Embed" ProgID="Equation.3" ShapeID="_x0000_i1031" DrawAspect="Content" ObjectID="_1488871633" r:id="rId16"/>
+        </w:object>
+      </w:r>
+      <w:r>
+        <w:t xml:space="preserve"> , where:</w:t>
+      </w:r>
+    </w:p>
+    <w:p>
+      <w:r>
+        <w:rPr>
+          <w:position w:val="-110"/>
+        </w:rPr>
+        <w:object w:dxaOrig="7119" w:dyaOrig="2320">
+          <v:shape id="_x0000_i1032" type="#_x0000_t75" style="width:344.25pt;height:112.5pt" o:ole="">
+            <v:imagedata r:id="rId17" o:title=""/>
+          </v:shape>
+          <o:OLEObject Type="Embed" ProgID="Equation.3" ShapeID="_x0000_i1032" DrawAspect="Content" ObjectID="_1488871634" r:id="rId18"/>
+        </w:object>
+      </w:r>
+    </w:p>
+    <w:p>
+      <w:r>
+        <w:rPr>
+          <w:position w:val="-164"/>
+        </w:rPr>
+        <w:object w:dxaOrig="8160" w:dyaOrig="3400">
+          <v:shape id="_x0000_i1033" type="#_x0000_t75" style="width:408.75pt;height:170.25pt" o:ole="">
+            <v:imagedata r:id="rId19" o:title=""/>
+          </v:shape>
+          <o:OLEObject Type="Embed" ProgID="Equation.3" ShapeID="_x0000_i1033" DrawAspect="Content" ObjectID="_1488871635" r:id="rId20"/>
+        </w:object>
+      </w:r>
+    </w:p>
+    <w:p>
+      <w:r>
+        <w:br w:type="page"/>
+      </w:r>
+    </w:p>
+    <w:p>
+      <w:pPr>
+        <w:pStyle w:val="Heading1"/>
+      </w:pPr>
+      <w:r>
+        <w:lastRenderedPageBreak/>
+        <w:t>Part IV</w:t>
+      </w:r>
+    </w:p>
+    <w:p>
+      <w:r>
+        <w:t xml:space="preserve">As </w:t>
+      </w:r>
+      <w:r>
+        <w:rPr>
+          <w:b/>
+        </w:rPr>
+        <w:t>lockdown</w:t>
+      </w:r>
+      <w:r>
+        <w:t xml:space="preserve"> is a composed state, we define it as the </w:t>
+      </w:r>
+      <w:proofErr w:type="gramStart"/>
+      <w:r>
+        <w:t xml:space="preserve">tuple </w:t>
+      </w:r>
+      <w:r>
+        <w:rPr>
+          <w:position w:val="-12"/>
+        </w:rPr>
+        <w:object w:dxaOrig="2200" w:dyaOrig="360">
+          <v:shape id="_x0000_i1034" type="#_x0000_t75" style="width:110.25pt;height:18pt" o:ole="">
+            <v:imagedata r:id="rId4" o:title=""/>
+          </v:shape>
+          <o:OLEObject Type="Embed" ProgID="Equation.3" ShapeID="_x0000_i1034" DrawAspect="Content" ObjectID="_1488871636" r:id="rId21"/>
+        </w:object>
+      </w:r>
+      <w:r>
+        <w:t xml:space="preserve"> , where</w:t>
+      </w:r>
+    </w:p>
+    <w:p>
+      <w:r>
+        <w:rPr>
+          <w:position w:val="-110"/>
+        </w:rPr>
+        <w:object w:dxaOrig="7699" w:dyaOrig="2320">
+          <v:shape id="_x0000_i1035" type="#_x0000_t75" style="width:372pt;height:112.5pt" o:ole="">
+            <v:imagedata r:id="rId22" o:title=""/>
+          </v:shape>
+          <o:OLEObject Type="Embed" ProgID="Equation.3" ShapeID="_x0000_i1035" DrawAspect="Content" ObjectID="_1488871637" r:id="rId23"/>
+        </w:object>
+      </w:r>
+    </w:p>
+    <w:p>
+      <w:r>
+        <w:rPr>
+          <w:position w:val="-162"/>
+        </w:rPr>
+        <w:object w:dxaOrig="4840" w:dyaOrig="3360">
+          <v:shape id="_x0000_i1036" type="#_x0000_t75" style="width:242.25pt;height:168pt" o:ole="">
+            <v:imagedata r:id="rId24" o:title=""/>
+          </v:shape>
+          <o:OLEObject Type="Embed" ProgID="Equation.3" ShapeID="_x0000_i1036" DrawAspect="Content" ObjectID="_1488871638" r:id="rId25"/>
+        </w:object>
+      </w:r>
       <w:bookmarkStart w:id="0" w:name="_GoBack"/>
       <w:bookmarkEnd w:id="0"/>
     </w:p>
+    <w:p/>
+    <w:proofErr w:type="gramEnd"/>
     <w:sectPr>
       <w:pgSz w:w="15840" w:h="12240" w:orient="landscape"/>
       <w:pgMar w:top="1800" w:right="1440" w:bottom="1800" w:left="1440" w:header="708" w:footer="708" w:gutter="0"/>

</xml_diff>

<commit_message>
Part V specs done, updated syntax detail in Part I-IV specs
</commit_message>
<xml_diff>
--- a/Specifications.docx
+++ b/Specifications.docx
@@ -46,7 +46,7 @@
           <v:shape id="_x0000_i1025" type="#_x0000_t75" style="width:110.25pt;height:18pt" o:ole="">
             <v:imagedata r:id="rId4" o:title=""/>
           </v:shape>
-          <o:OLEObject Type="Embed" ProgID="Equation.3" ShapeID="_x0000_i1025" DrawAspect="Content" ObjectID="_1488871627" r:id="rId5"/>
+          <o:OLEObject Type="Embed" ProgID="Equation.3" ShapeID="_x0000_i1025" DrawAspect="Content" ObjectID="_1488875374" r:id="rId5"/>
         </w:object>
       </w:r>
       <w:r>
@@ -59,10 +59,10 @@
           <w:position w:val="-110"/>
         </w:rPr>
         <w:object w:dxaOrig="13400" w:dyaOrig="2320">
-          <v:shape id="_x0000_i1026" type="#_x0000_t75" style="width:669.75pt;height:116.25pt" o:ole="">
+          <v:shape id="_x0000_i1036" type="#_x0000_t75" style="width:669.75pt;height:116.25pt" o:ole="">
             <v:imagedata r:id="rId6" o:title=""/>
           </v:shape>
-          <o:OLEObject Type="Embed" ProgID="Equation.3" ShapeID="_x0000_i1026" DrawAspect="Content" ObjectID="_1488871628" r:id="rId7"/>
+          <o:OLEObject Type="Embed" ProgID="Equation.3" ShapeID="_x0000_i1036" DrawAspect="Content" ObjectID="_1488875375" r:id="rId7"/>
         </w:object>
       </w:r>
     </w:p>
@@ -72,10 +72,10 @@
           <w:position w:val="-126"/>
         </w:rPr>
         <w:object w:dxaOrig="6280" w:dyaOrig="7760">
-          <v:shape id="_x0000_i1027" type="#_x0000_t75" style="width:314.25pt;height:387.75pt" o:ole="">
+          <v:shape id="_x0000_i1026" type="#_x0000_t75" style="width:314.25pt;height:387.75pt" o:ole="">
             <v:imagedata r:id="rId8" o:title=""/>
           </v:shape>
-          <o:OLEObject Type="Embed" ProgID="Equation.3" ShapeID="_x0000_i1027" DrawAspect="Content" ObjectID="_1488871629" r:id="rId9"/>
+          <o:OLEObject Type="Embed" ProgID="Equation.3" ShapeID="_x0000_i1026" DrawAspect="Content" ObjectID="_1488875376" r:id="rId9"/>
         </w:object>
       </w:r>
     </w:p>
@@ -126,10 +126,10 @@
           <w:position w:val="-12"/>
         </w:rPr>
         <w:object w:dxaOrig="1640" w:dyaOrig="360">
-          <v:shape id="_x0000_i1028" type="#_x0000_t75" style="width:82.5pt;height:18pt" o:ole="">
+          <v:shape id="_x0000_i1027" type="#_x0000_t75" style="width:82.5pt;height:18pt" o:ole="">
             <v:imagedata r:id="rId10" o:title=""/>
           </v:shape>
-          <o:OLEObject Type="Embed" ProgID="Equation.3" ShapeID="_x0000_i1028" DrawAspect="Content" ObjectID="_1488871630" r:id="rId11"/>
+          <o:OLEObject Type="Embed" ProgID="Equation.3" ShapeID="_x0000_i1027" DrawAspect="Content" ObjectID="_1488875377" r:id="rId11"/>
         </w:object>
       </w:r>
       <w:r>
@@ -142,10 +142,10 @@
           <w:position w:val="-70"/>
         </w:rPr>
         <w:object w:dxaOrig="4920" w:dyaOrig="1520">
-          <v:shape id="_x0000_i1029" type="#_x0000_t75" style="width:237.75pt;height:73.5pt" o:ole="">
+          <v:shape id="_x0000_i1028" type="#_x0000_t75" style="width:237.75pt;height:73.5pt" o:ole="">
             <v:imagedata r:id="rId12" o:title=""/>
           </v:shape>
-          <o:OLEObject Type="Embed" ProgID="Equation.3" ShapeID="_x0000_i1029" DrawAspect="Content" ObjectID="_1488871631" r:id="rId13"/>
+          <o:OLEObject Type="Embed" ProgID="Equation.3" ShapeID="_x0000_i1028" DrawAspect="Content" ObjectID="_1488875378" r:id="rId13"/>
         </w:object>
       </w:r>
     </w:p>
@@ -155,10 +155,10 @@
           <w:position w:val="-100"/>
         </w:rPr>
         <w:object w:dxaOrig="2920" w:dyaOrig="2079">
-          <v:shape id="_x0000_i1030" type="#_x0000_t75" style="width:146.25pt;height:104.25pt" o:ole="">
+          <v:shape id="_x0000_i1029" type="#_x0000_t75" style="width:146.25pt;height:104.25pt" o:ole="">
             <v:imagedata r:id="rId14" o:title=""/>
           </v:shape>
-          <o:OLEObject Type="Embed" ProgID="Equation.3" ShapeID="_x0000_i1030" DrawAspect="Content" ObjectID="_1488871632" r:id="rId15"/>
+          <o:OLEObject Type="Embed" ProgID="Equation.3" ShapeID="_x0000_i1029" DrawAspect="Content" ObjectID="_1488875379" r:id="rId15"/>
         </w:object>
       </w:r>
     </w:p>
@@ -198,10 +198,10 @@
           <w:position w:val="-12"/>
         </w:rPr>
         <w:object w:dxaOrig="2200" w:dyaOrig="360">
-          <v:shape id="_x0000_i1031" type="#_x0000_t75" style="width:110.25pt;height:18pt" o:ole="">
+          <v:shape id="_x0000_i1030" type="#_x0000_t75" style="width:110.25pt;height:18pt" o:ole="">
             <v:imagedata r:id="rId4" o:title=""/>
           </v:shape>
-          <o:OLEObject Type="Embed" ProgID="Equation.3" ShapeID="_x0000_i1031" DrawAspect="Content" ObjectID="_1488871633" r:id="rId16"/>
+          <o:OLEObject Type="Embed" ProgID="Equation.3" ShapeID="_x0000_i1030" DrawAspect="Content" ObjectID="_1488875380" r:id="rId16"/>
         </w:object>
       </w:r>
       <w:r>
@@ -214,10 +214,10 @@
           <w:position w:val="-110"/>
         </w:rPr>
         <w:object w:dxaOrig="7119" w:dyaOrig="2320">
-          <v:shape id="_x0000_i1032" type="#_x0000_t75" style="width:344.25pt;height:112.5pt" o:ole="">
+          <v:shape id="_x0000_i1037" type="#_x0000_t75" style="width:344.25pt;height:112.5pt" o:ole="">
             <v:imagedata r:id="rId17" o:title=""/>
           </v:shape>
-          <o:OLEObject Type="Embed" ProgID="Equation.3" ShapeID="_x0000_i1032" DrawAspect="Content" ObjectID="_1488871634" r:id="rId18"/>
+          <o:OLEObject Type="Embed" ProgID="Equation.3" ShapeID="_x0000_i1037" DrawAspect="Content" ObjectID="_1488875381" r:id="rId18"/>
         </w:object>
       </w:r>
     </w:p>
@@ -227,10 +227,10 @@
           <w:position w:val="-164"/>
         </w:rPr>
         <w:object w:dxaOrig="8160" w:dyaOrig="3400">
-          <v:shape id="_x0000_i1033" type="#_x0000_t75" style="width:408.75pt;height:170.25pt" o:ole="">
+          <v:shape id="_x0000_i1031" type="#_x0000_t75" style="width:408.75pt;height:170.25pt" o:ole="">
             <v:imagedata r:id="rId19" o:title=""/>
           </v:shape>
-          <o:OLEObject Type="Embed" ProgID="Equation.3" ShapeID="_x0000_i1033" DrawAspect="Content" ObjectID="_1488871635" r:id="rId20"/>
+          <o:OLEObject Type="Embed" ProgID="Equation.3" ShapeID="_x0000_i1031" DrawAspect="Content" ObjectID="_1488875382" r:id="rId20"/>
         </w:object>
       </w:r>
     </w:p>
@@ -270,10 +270,10 @@
           <w:position w:val="-12"/>
         </w:rPr>
         <w:object w:dxaOrig="2200" w:dyaOrig="360">
-          <v:shape id="_x0000_i1034" type="#_x0000_t75" style="width:110.25pt;height:18pt" o:ole="">
+          <v:shape id="_x0000_i1032" type="#_x0000_t75" style="width:110.25pt;height:18pt" o:ole="">
             <v:imagedata r:id="rId4" o:title=""/>
           </v:shape>
-          <o:OLEObject Type="Embed" ProgID="Equation.3" ShapeID="_x0000_i1034" DrawAspect="Content" ObjectID="_1488871636" r:id="rId21"/>
+          <o:OLEObject Type="Embed" ProgID="Equation.3" ShapeID="_x0000_i1032" DrawAspect="Content" ObjectID="_1488875383" r:id="rId21"/>
         </w:object>
       </w:r>
       <w:r>
@@ -286,10 +286,10 @@
           <w:position w:val="-110"/>
         </w:rPr>
         <w:object w:dxaOrig="7699" w:dyaOrig="2320">
-          <v:shape id="_x0000_i1035" type="#_x0000_t75" style="width:372pt;height:112.5pt" o:ole="">
+          <v:shape id="_x0000_i1038" type="#_x0000_t75" style="width:372pt;height:112.5pt" o:ole="">
             <v:imagedata r:id="rId22" o:title=""/>
           </v:shape>
-          <o:OLEObject Type="Embed" ProgID="Equation.3" ShapeID="_x0000_i1035" DrawAspect="Content" ObjectID="_1488871637" r:id="rId23"/>
+          <o:OLEObject Type="Embed" ProgID="Equation.3" ShapeID="_x0000_i1038" DrawAspect="Content" ObjectID="_1488875384" r:id="rId23"/>
         </w:object>
       </w:r>
     </w:p>
@@ -299,16 +299,101 @@
           <w:position w:val="-162"/>
         </w:rPr>
         <w:object w:dxaOrig="4840" w:dyaOrig="3360">
-          <v:shape id="_x0000_i1036" type="#_x0000_t75" style="width:242.25pt;height:168pt" o:ole="">
+          <v:shape id="_x0000_i1033" type="#_x0000_t75" style="width:242.25pt;height:168pt" o:ole="">
             <v:imagedata r:id="rId24" o:title=""/>
           </v:shape>
-          <o:OLEObject Type="Embed" ProgID="Equation.3" ShapeID="_x0000_i1036" DrawAspect="Content" ObjectID="_1488871638" r:id="rId25"/>
-        </w:object>
-      </w:r>
-      <w:bookmarkStart w:id="0" w:name="_GoBack"/>
+          <o:OLEObject Type="Embed" ProgID="Equation.3" ShapeID="_x0000_i1033" DrawAspect="Content" ObjectID="_1488875385" r:id="rId25"/>
+        </w:object>
+      </w:r>
+    </w:p>
+    <w:p>
+      <w:r>
+        <w:br w:type="page"/>
+      </w:r>
+    </w:p>
+    <w:p>
+      <w:pPr>
+        <w:pStyle w:val="Heading1"/>
+      </w:pPr>
+      <w:r>
+        <w:lastRenderedPageBreak/>
+        <w:t xml:space="preserve">Part </w:t>
+      </w:r>
+      <w:r>
+        <w:t>V</w:t>
+      </w:r>
+    </w:p>
+    <w:p>
+      <w:r>
+        <w:t xml:space="preserve">As </w:t>
+      </w:r>
+      <w:proofErr w:type="spellStart"/>
+      <w:r>
+        <w:rPr>
+          <w:b/>
+        </w:rPr>
+        <w:t>error_diagnosis</w:t>
+      </w:r>
+      <w:proofErr w:type="spellEnd"/>
+      <w:r>
+        <w:rPr>
+          <w:b/>
+        </w:rPr>
+        <w:t xml:space="preserve"> </w:t>
+      </w:r>
+      <w:r>
+        <w:t xml:space="preserve">is a composed state, we define it as the </w:t>
+      </w:r>
+      <w:proofErr w:type="gramStart"/>
+      <w:r>
+        <w:t>tuple</w:t>
+      </w:r>
+      <w:r>
+        <w:t xml:space="preserve"> </w:t>
+      </w:r>
+      <w:r>
+        <w:rPr>
+          <w:position w:val="-12"/>
+        </w:rPr>
+        <w:object w:dxaOrig="1860" w:dyaOrig="360">
+          <v:shape id="_x0000_i1034" type="#_x0000_t75" style="width:93pt;height:18pt" o:ole="">
+            <v:imagedata r:id="rId26" o:title=""/>
+          </v:shape>
+          <o:OLEObject Type="Embed" ProgID="Equation.3" ShapeID="_x0000_i1034" DrawAspect="Content" ObjectID="_1488875386" r:id="rId27"/>
+        </w:object>
+      </w:r>
+      <w:r>
+        <w:t xml:space="preserve"> , where</w:t>
+      </w:r>
+    </w:p>
+    <w:p>
+      <w:r>
+        <w:rPr>
+          <w:position w:val="-90"/>
+        </w:rPr>
+        <w:object w:dxaOrig="6660" w:dyaOrig="1920">
+          <v:shape id="_x0000_i1039" type="#_x0000_t75" style="width:321.75pt;height:93pt" o:ole="">
+            <v:imagedata r:id="rId28" o:title=""/>
+          </v:shape>
+          <o:OLEObject Type="Embed" ProgID="Equation.3" ShapeID="_x0000_i1039" DrawAspect="Content" ObjectID="_1488875387" r:id="rId29"/>
+        </w:object>
+      </w:r>
+    </w:p>
+    <w:bookmarkStart w:id="0" w:name="_GoBack"/>
+    <w:p>
+      <w:r>
+        <w:rPr>
+          <w:position w:val="-100"/>
+        </w:rPr>
+        <w:object w:dxaOrig="5120" w:dyaOrig="2079">
+          <v:shape id="_x0000_i1035" type="#_x0000_t75" style="width:256.5pt;height:104.25pt" o:ole="">
+            <v:imagedata r:id="rId30" o:title=""/>
+          </v:shape>
+          <o:OLEObject Type="Embed" ProgID="Equation.3" ShapeID="_x0000_i1035" DrawAspect="Content" ObjectID="_1488875388" r:id="rId31"/>
+        </w:object>
+      </w:r>
       <w:bookmarkEnd w:id="0"/>
     </w:p>
-    <w:p/>
     <w:proofErr w:type="gramEnd"/>
     <w:sectPr>
       <w:pgSz w:w="15840" w:h="12240" w:orient="landscape"/>

</xml_diff>

<commit_message>
Deleted winword runtime files and saved Specificaions.docx
</commit_message>
<xml_diff>
--- a/Specifications.docx
+++ b/Specifications.docx
@@ -46,7 +46,7 @@
           <v:shape id="_x0000_i1025" type="#_x0000_t75" style="width:110.25pt;height:18pt" o:ole="">
             <v:imagedata r:id="rId4" o:title=""/>
           </v:shape>
-          <o:OLEObject Type="Embed" ProgID="Equation.3" ShapeID="_x0000_i1025" DrawAspect="Content" ObjectID="_1488875374" r:id="rId5"/>
+          <o:OLEObject Type="Embed" ProgID="Equation.3" ShapeID="_x0000_i1025" DrawAspect="Content" ObjectID="_1488875512" r:id="rId5"/>
         </w:object>
       </w:r>
       <w:r>
@@ -62,7 +62,7 @@
           <v:shape id="_x0000_i1036" type="#_x0000_t75" style="width:669.75pt;height:116.25pt" o:ole="">
             <v:imagedata r:id="rId6" o:title=""/>
           </v:shape>
-          <o:OLEObject Type="Embed" ProgID="Equation.3" ShapeID="_x0000_i1036" DrawAspect="Content" ObjectID="_1488875375" r:id="rId7"/>
+          <o:OLEObject Type="Embed" ProgID="Equation.3" ShapeID="_x0000_i1036" DrawAspect="Content" ObjectID="_1488875513" r:id="rId7"/>
         </w:object>
       </w:r>
     </w:p>
@@ -75,7 +75,7 @@
           <v:shape id="_x0000_i1026" type="#_x0000_t75" style="width:314.25pt;height:387.75pt" o:ole="">
             <v:imagedata r:id="rId8" o:title=""/>
           </v:shape>
-          <o:OLEObject Type="Embed" ProgID="Equation.3" ShapeID="_x0000_i1026" DrawAspect="Content" ObjectID="_1488875376" r:id="rId9"/>
+          <o:OLEObject Type="Embed" ProgID="Equation.3" ShapeID="_x0000_i1026" DrawAspect="Content" ObjectID="_1488875514" r:id="rId9"/>
         </w:object>
       </w:r>
     </w:p>
@@ -129,7 +129,7 @@
           <v:shape id="_x0000_i1027" type="#_x0000_t75" style="width:82.5pt;height:18pt" o:ole="">
             <v:imagedata r:id="rId10" o:title=""/>
           </v:shape>
-          <o:OLEObject Type="Embed" ProgID="Equation.3" ShapeID="_x0000_i1027" DrawAspect="Content" ObjectID="_1488875377" r:id="rId11"/>
+          <o:OLEObject Type="Embed" ProgID="Equation.3" ShapeID="_x0000_i1027" DrawAspect="Content" ObjectID="_1488875515" r:id="rId11"/>
         </w:object>
       </w:r>
       <w:r>
@@ -145,7 +145,7 @@
           <v:shape id="_x0000_i1028" type="#_x0000_t75" style="width:237.75pt;height:73.5pt" o:ole="">
             <v:imagedata r:id="rId12" o:title=""/>
           </v:shape>
-          <o:OLEObject Type="Embed" ProgID="Equation.3" ShapeID="_x0000_i1028" DrawAspect="Content" ObjectID="_1488875378" r:id="rId13"/>
+          <o:OLEObject Type="Embed" ProgID="Equation.3" ShapeID="_x0000_i1028" DrawAspect="Content" ObjectID="_1488875516" r:id="rId13"/>
         </w:object>
       </w:r>
     </w:p>
@@ -158,7 +158,7 @@
           <v:shape id="_x0000_i1029" type="#_x0000_t75" style="width:146.25pt;height:104.25pt" o:ole="">
             <v:imagedata r:id="rId14" o:title=""/>
           </v:shape>
-          <o:OLEObject Type="Embed" ProgID="Equation.3" ShapeID="_x0000_i1029" DrawAspect="Content" ObjectID="_1488875379" r:id="rId15"/>
+          <o:OLEObject Type="Embed" ProgID="Equation.3" ShapeID="_x0000_i1029" DrawAspect="Content" ObjectID="_1488875517" r:id="rId15"/>
         </w:object>
       </w:r>
     </w:p>
@@ -201,7 +201,7 @@
           <v:shape id="_x0000_i1030" type="#_x0000_t75" style="width:110.25pt;height:18pt" o:ole="">
             <v:imagedata r:id="rId4" o:title=""/>
           </v:shape>
-          <o:OLEObject Type="Embed" ProgID="Equation.3" ShapeID="_x0000_i1030" DrawAspect="Content" ObjectID="_1488875380" r:id="rId16"/>
+          <o:OLEObject Type="Embed" ProgID="Equation.3" ShapeID="_x0000_i1030" DrawAspect="Content" ObjectID="_1488875518" r:id="rId16"/>
         </w:object>
       </w:r>
       <w:r>
@@ -217,7 +217,7 @@
           <v:shape id="_x0000_i1037" type="#_x0000_t75" style="width:344.25pt;height:112.5pt" o:ole="">
             <v:imagedata r:id="rId17" o:title=""/>
           </v:shape>
-          <o:OLEObject Type="Embed" ProgID="Equation.3" ShapeID="_x0000_i1037" DrawAspect="Content" ObjectID="_1488875381" r:id="rId18"/>
+          <o:OLEObject Type="Embed" ProgID="Equation.3" ShapeID="_x0000_i1037" DrawAspect="Content" ObjectID="_1488875519" r:id="rId18"/>
         </w:object>
       </w:r>
     </w:p>
@@ -230,7 +230,7 @@
           <v:shape id="_x0000_i1031" type="#_x0000_t75" style="width:408.75pt;height:170.25pt" o:ole="">
             <v:imagedata r:id="rId19" o:title=""/>
           </v:shape>
-          <o:OLEObject Type="Embed" ProgID="Equation.3" ShapeID="_x0000_i1031" DrawAspect="Content" ObjectID="_1488875382" r:id="rId20"/>
+          <o:OLEObject Type="Embed" ProgID="Equation.3" ShapeID="_x0000_i1031" DrawAspect="Content" ObjectID="_1488875520" r:id="rId20"/>
         </w:object>
       </w:r>
     </w:p>
@@ -273,7 +273,7 @@
           <v:shape id="_x0000_i1032" type="#_x0000_t75" style="width:110.25pt;height:18pt" o:ole="">
             <v:imagedata r:id="rId4" o:title=""/>
           </v:shape>
-          <o:OLEObject Type="Embed" ProgID="Equation.3" ShapeID="_x0000_i1032" DrawAspect="Content" ObjectID="_1488875383" r:id="rId21"/>
+          <o:OLEObject Type="Embed" ProgID="Equation.3" ShapeID="_x0000_i1032" DrawAspect="Content" ObjectID="_1488875521" r:id="rId21"/>
         </w:object>
       </w:r>
       <w:r>
@@ -289,7 +289,7 @@
           <v:shape id="_x0000_i1038" type="#_x0000_t75" style="width:372pt;height:112.5pt" o:ole="">
             <v:imagedata r:id="rId22" o:title=""/>
           </v:shape>
-          <o:OLEObject Type="Embed" ProgID="Equation.3" ShapeID="_x0000_i1038" DrawAspect="Content" ObjectID="_1488875384" r:id="rId23"/>
+          <o:OLEObject Type="Embed" ProgID="Equation.3" ShapeID="_x0000_i1038" DrawAspect="Content" ObjectID="_1488875522" r:id="rId23"/>
         </w:object>
       </w:r>
     </w:p>
@@ -302,7 +302,7 @@
           <v:shape id="_x0000_i1033" type="#_x0000_t75" style="width:242.25pt;height:168pt" o:ole="">
             <v:imagedata r:id="rId24" o:title=""/>
           </v:shape>
-          <o:OLEObject Type="Embed" ProgID="Equation.3" ShapeID="_x0000_i1033" DrawAspect="Content" ObjectID="_1488875385" r:id="rId25"/>
+          <o:OLEObject Type="Embed" ProgID="Equation.3" ShapeID="_x0000_i1033" DrawAspect="Content" ObjectID="_1488875523" r:id="rId25"/>
         </w:object>
       </w:r>
     </w:p>
@@ -359,7 +359,7 @@
           <v:shape id="_x0000_i1034" type="#_x0000_t75" style="width:93pt;height:18pt" o:ole="">
             <v:imagedata r:id="rId26" o:title=""/>
           </v:shape>
-          <o:OLEObject Type="Embed" ProgID="Equation.3" ShapeID="_x0000_i1034" DrawAspect="Content" ObjectID="_1488875386" r:id="rId27"/>
+          <o:OLEObject Type="Embed" ProgID="Equation.3" ShapeID="_x0000_i1034" DrawAspect="Content" ObjectID="_1488875524" r:id="rId27"/>
         </w:object>
       </w:r>
       <w:r>
@@ -375,11 +375,10 @@
           <v:shape id="_x0000_i1039" type="#_x0000_t75" style="width:321.75pt;height:93pt" o:ole="">
             <v:imagedata r:id="rId28" o:title=""/>
           </v:shape>
-          <o:OLEObject Type="Embed" ProgID="Equation.3" ShapeID="_x0000_i1039" DrawAspect="Content" ObjectID="_1488875387" r:id="rId29"/>
-        </w:object>
-      </w:r>
-    </w:p>
-    <w:bookmarkStart w:id="0" w:name="_GoBack"/>
+          <o:OLEObject Type="Embed" ProgID="Equation.3" ShapeID="_x0000_i1039" DrawAspect="Content" ObjectID="_1488875525" r:id="rId29"/>
+        </w:object>
+      </w:r>
+    </w:p>
     <w:p>
       <w:r>
         <w:rPr>
@@ -389,9 +388,10 @@
           <v:shape id="_x0000_i1035" type="#_x0000_t75" style="width:256.5pt;height:104.25pt" o:ole="">
             <v:imagedata r:id="rId30" o:title=""/>
           </v:shape>
-          <o:OLEObject Type="Embed" ProgID="Equation.3" ShapeID="_x0000_i1035" DrawAspect="Content" ObjectID="_1488875388" r:id="rId31"/>
-        </w:object>
-      </w:r>
+          <o:OLEObject Type="Embed" ProgID="Equation.3" ShapeID="_x0000_i1035" DrawAspect="Content" ObjectID="_1488875526" r:id="rId31"/>
+        </w:object>
+      </w:r>
+      <w:bookmarkStart w:id="0" w:name="_GoBack"/>
       <w:bookmarkEnd w:id="0"/>
     </w:p>
     <w:proofErr w:type="gramEnd"/>

</xml_diff>

<commit_message>
Added empty sets to specs
</commit_message>
<xml_diff>
--- a/Specifications.docx
+++ b/Specifications.docx
@@ -46,7 +46,7 @@
           <v:shape id="_x0000_i1025" type="#_x0000_t75" style="width:110.25pt;height:18pt" o:ole="">
             <v:imagedata r:id="rId4" o:title=""/>
           </v:shape>
-          <o:OLEObject Type="Embed" ProgID="Equation.3" ShapeID="_x0000_i1025" DrawAspect="Content" ObjectID="_1489253202" r:id="rId5"/>
+          <o:OLEObject Type="Embed" ProgID="Equation.3" ShapeID="_x0000_i1025" DrawAspect="Content" ObjectID="_1489254119" r:id="rId5"/>
         </w:object>
       </w:r>
       <w:r>
@@ -62,7 +62,7 @@
           <v:shape id="_x0000_i1026" type="#_x0000_t75" style="width:669.75pt;height:116.25pt" o:ole="">
             <v:imagedata r:id="rId6" o:title=""/>
           </v:shape>
-          <o:OLEObject Type="Embed" ProgID="Equation.3" ShapeID="_x0000_i1026" DrawAspect="Content" ObjectID="_1489253203" r:id="rId7"/>
+          <o:OLEObject Type="Embed" ProgID="Equation.3" ShapeID="_x0000_i1026" DrawAspect="Content" ObjectID="_1489254120" r:id="rId7"/>
         </w:object>
       </w:r>
     </w:p>
@@ -75,7 +75,7 @@
           <v:shape id="_x0000_i1027" type="#_x0000_t75" style="width:314.25pt;height:387.75pt" o:ole="">
             <v:imagedata r:id="rId8" o:title=""/>
           </v:shape>
-          <o:OLEObject Type="Embed" ProgID="Equation.3" ShapeID="_x0000_i1027" DrawAspect="Content" ObjectID="_1489253204" r:id="rId9"/>
+          <o:OLEObject Type="Embed" ProgID="Equation.3" ShapeID="_x0000_i1027" DrawAspect="Content" ObjectID="_1489254121" r:id="rId9"/>
         </w:object>
       </w:r>
     </w:p>
@@ -125,13 +125,14 @@
         <w:rPr>
           <w:position w:val="-12"/>
         </w:rPr>
-        <w:object w:dxaOrig="1640" w:dyaOrig="360">
-          <v:shape id="_x0000_i1028" type="#_x0000_t75" style="width:82.5pt;height:18pt" o:ole="">
+        <w:object w:dxaOrig="2200" w:dyaOrig="360">
+          <v:shape id="_x0000_i1036" type="#_x0000_t75" style="width:111pt;height:18pt" o:ole="">
             <v:imagedata r:id="rId10" o:title=""/>
           </v:shape>
-          <o:OLEObject Type="Embed" ProgID="Equation.3" ShapeID="_x0000_i1028" DrawAspect="Content" ObjectID="_1489253205" r:id="rId11"/>
-        </w:object>
-      </w:r>
+          <o:OLEObject Type="Embed" ProgID="Equation.3" ShapeID="_x0000_i1036" DrawAspect="Content" ObjectID="_1489254122" r:id="rId11"/>
+        </w:object>
+      </w:r>
+      <w:proofErr w:type="gramEnd"/>
       <w:r>
         <w:t xml:space="preserve"> , where:</w:t>
       </w:r>
@@ -139,13 +140,13 @@
     <w:p>
       <w:r>
         <w:rPr>
-          <w:position w:val="-70"/>
-        </w:rPr>
-        <w:object w:dxaOrig="4920" w:dyaOrig="1520">
-          <v:shape id="_x0000_i1038" type="#_x0000_t75" style="width:237.75pt;height:73.5pt" o:ole="">
+          <w:position w:val="-106"/>
+        </w:rPr>
+        <w:object w:dxaOrig="4920" w:dyaOrig="2240">
+          <v:shape id="_x0000_i1037" type="#_x0000_t75" style="width:237.75pt;height:108pt" o:ole="">
             <v:imagedata r:id="rId12" o:title=""/>
           </v:shape>
-          <o:OLEObject Type="Embed" ProgID="Equation.3" ShapeID="_x0000_i1038" DrawAspect="Content" ObjectID="_1489253206" r:id="rId13"/>
+          <o:OLEObject Type="Embed" ProgID="Equation.3" ShapeID="_x0000_i1037" DrawAspect="Content" ObjectID="_1489254123" r:id="rId13"/>
         </w:object>
       </w:r>
     </w:p>
@@ -155,10 +156,10 @@
           <w:position w:val="-100"/>
         </w:rPr>
         <w:object w:dxaOrig="2920" w:dyaOrig="2079">
-          <v:shape id="_x0000_i1029" type="#_x0000_t75" style="width:146.25pt;height:104.25pt" o:ole="">
+          <v:shape id="_x0000_i1028" type="#_x0000_t75" style="width:146.25pt;height:104.25pt" o:ole="">
             <v:imagedata r:id="rId14" o:title=""/>
           </v:shape>
-          <o:OLEObject Type="Embed" ProgID="Equation.3" ShapeID="_x0000_i1029" DrawAspect="Content" ObjectID="_1489253207" r:id="rId15"/>
+          <o:OLEObject Type="Embed" ProgID="Equation.3" ShapeID="_x0000_i1028" DrawAspect="Content" ObjectID="_1489254124" r:id="rId15"/>
         </w:object>
       </w:r>
     </w:p>
@@ -198,12 +199,13 @@
           <w:position w:val="-12"/>
         </w:rPr>
         <w:object w:dxaOrig="2200" w:dyaOrig="360">
-          <v:shape id="_x0000_i1030" type="#_x0000_t75" style="width:110.25pt;height:18pt" o:ole="">
+          <v:shape id="_x0000_i1029" type="#_x0000_t75" style="width:110.25pt;height:18pt" o:ole="">
             <v:imagedata r:id="rId4" o:title=""/>
           </v:shape>
-          <o:OLEObject Type="Embed" ProgID="Equation.3" ShapeID="_x0000_i1030" DrawAspect="Content" ObjectID="_1489253208" r:id="rId16"/>
-        </w:object>
-      </w:r>
+          <o:OLEObject Type="Embed" ProgID="Equation.3" ShapeID="_x0000_i1029" DrawAspect="Content" ObjectID="_1489254125" r:id="rId16"/>
+        </w:object>
+      </w:r>
+      <w:proofErr w:type="gramEnd"/>
       <w:r>
         <w:t xml:space="preserve"> , where:</w:t>
       </w:r>
@@ -214,10 +216,10 @@
           <w:position w:val="-110"/>
         </w:rPr>
         <w:object w:dxaOrig="7119" w:dyaOrig="2320">
-          <v:shape id="_x0000_i1031" type="#_x0000_t75" style="width:344.25pt;height:112.5pt" o:ole="">
+          <v:shape id="_x0000_i1030" type="#_x0000_t75" style="width:344.25pt;height:112.5pt" o:ole="">
             <v:imagedata r:id="rId17" o:title=""/>
           </v:shape>
-          <o:OLEObject Type="Embed" ProgID="Equation.3" ShapeID="_x0000_i1031" DrawAspect="Content" ObjectID="_1489253209" r:id="rId18"/>
+          <o:OLEObject Type="Embed" ProgID="Equation.3" ShapeID="_x0000_i1030" DrawAspect="Content" ObjectID="_1489254126" r:id="rId18"/>
         </w:object>
       </w:r>
     </w:p>
@@ -227,10 +229,10 @@
           <w:position w:val="-164"/>
         </w:rPr>
         <w:object w:dxaOrig="8419" w:dyaOrig="3400">
-          <v:shape id="_x0000_i1039" type="#_x0000_t75" style="width:421.5pt;height:170.25pt" o:ole="">
+          <v:shape id="_x0000_i1031" type="#_x0000_t75" style="width:421.5pt;height:170.25pt" o:ole="">
             <v:imagedata r:id="rId19" o:title=""/>
           </v:shape>
-          <o:OLEObject Type="Embed" ProgID="Equation.3" ShapeID="_x0000_i1039" DrawAspect="Content" ObjectID="_1489253210" r:id="rId20"/>
+          <o:OLEObject Type="Embed" ProgID="Equation.3" ShapeID="_x0000_i1031" DrawAspect="Content" ObjectID="_1489254127" r:id="rId20"/>
         </w:object>
       </w:r>
     </w:p>
@@ -238,8 +240,6 @@
       <w:r>
         <w:br w:type="page"/>
       </w:r>
-      <w:bookmarkStart w:id="0" w:name="_GoBack"/>
-      <w:bookmarkEnd w:id="0"/>
     </w:p>
     <w:p>
       <w:pPr>
@@ -275,9 +275,10 @@
           <v:shape id="_x0000_i1032" type="#_x0000_t75" style="width:110.25pt;height:18pt" o:ole="">
             <v:imagedata r:id="rId4" o:title=""/>
           </v:shape>
-          <o:OLEObject Type="Embed" ProgID="Equation.3" ShapeID="_x0000_i1032" DrawAspect="Content" ObjectID="_1489253211" r:id="rId21"/>
-        </w:object>
-      </w:r>
+          <o:OLEObject Type="Embed" ProgID="Equation.3" ShapeID="_x0000_i1032" DrawAspect="Content" ObjectID="_1489254128" r:id="rId21"/>
+        </w:object>
+      </w:r>
+      <w:proofErr w:type="gramEnd"/>
       <w:r>
         <w:t xml:space="preserve"> , where</w:t>
       </w:r>
@@ -291,7 +292,7 @@
           <v:shape id="_x0000_i1033" type="#_x0000_t75" style="width:372pt;height:112.5pt" o:ole="">
             <v:imagedata r:id="rId22" o:title=""/>
           </v:shape>
-          <o:OLEObject Type="Embed" ProgID="Equation.3" ShapeID="_x0000_i1033" DrawAspect="Content" ObjectID="_1489253212" r:id="rId23"/>
+          <o:OLEObject Type="Embed" ProgID="Equation.3" ShapeID="_x0000_i1033" DrawAspect="Content" ObjectID="_1489254129" r:id="rId23"/>
         </w:object>
       </w:r>
     </w:p>
@@ -304,7 +305,7 @@
           <v:shape id="_x0000_i1034" type="#_x0000_t75" style="width:242.25pt;height:168pt" o:ole="">
             <v:imagedata r:id="rId24" o:title=""/>
           </v:shape>
-          <o:OLEObject Type="Embed" ProgID="Equation.3" ShapeID="_x0000_i1034" DrawAspect="Content" ObjectID="_1489253213" r:id="rId25"/>
+          <o:OLEObject Type="Embed" ProgID="Equation.3" ShapeID="_x0000_i1034" DrawAspect="Content" ObjectID="_1489254130" r:id="rId25"/>
         </w:object>
       </w:r>
     </w:p>
@@ -354,13 +355,14 @@
         <w:rPr>
           <w:position w:val="-12"/>
         </w:rPr>
-        <w:object w:dxaOrig="1860" w:dyaOrig="360">
-          <v:shape id="_x0000_i1035" type="#_x0000_t75" style="width:93pt;height:18pt" o:ole="">
+        <w:object w:dxaOrig="2200" w:dyaOrig="360">
+          <v:shape id="_x0000_i1038" type="#_x0000_t75" style="width:110.25pt;height:18pt" o:ole="">
             <v:imagedata r:id="rId26" o:title=""/>
           </v:shape>
-          <o:OLEObject Type="Embed" ProgID="Equation.3" ShapeID="_x0000_i1035" DrawAspect="Content" ObjectID="_1489253214" r:id="rId27"/>
-        </w:object>
-      </w:r>
+          <o:OLEObject Type="Embed" ProgID="Equation.3" ShapeID="_x0000_i1038" DrawAspect="Content" ObjectID="_1489254131" r:id="rId27"/>
+        </w:object>
+      </w:r>
+      <w:proofErr w:type="gramEnd"/>
       <w:r>
         <w:t xml:space="preserve"> , where</w:t>
       </w:r>
@@ -368,13 +370,13 @@
     <w:p>
       <w:r>
         <w:rPr>
-          <w:position w:val="-90"/>
-        </w:rPr>
-        <w:object w:dxaOrig="6660" w:dyaOrig="1920">
-          <v:shape id="_x0000_i1036" type="#_x0000_t75" style="width:321.75pt;height:93pt" o:ole="">
+          <w:position w:val="-108"/>
+        </w:rPr>
+        <w:object w:dxaOrig="6660" w:dyaOrig="2280">
+          <v:shape id="_x0000_i1039" type="#_x0000_t75" style="width:321.75pt;height:110.25pt" o:ole="">
             <v:imagedata r:id="rId28" o:title=""/>
           </v:shape>
-          <o:OLEObject Type="Embed" ProgID="Equation.3" ShapeID="_x0000_i1036" DrawAspect="Content" ObjectID="_1489253215" r:id="rId29"/>
+          <o:OLEObject Type="Embed" ProgID="Equation.3" ShapeID="_x0000_i1039" DrawAspect="Content" ObjectID="_1489254132" r:id="rId29"/>
         </w:object>
       </w:r>
     </w:p>
@@ -384,14 +386,15 @@
           <w:position w:val="-100"/>
         </w:rPr>
         <w:object w:dxaOrig="5120" w:dyaOrig="2079">
-          <v:shape id="_x0000_i1037" type="#_x0000_t75" style="width:256.5pt;height:104.25pt" o:ole="">
+          <v:shape id="_x0000_i1035" type="#_x0000_t75" style="width:256.5pt;height:104.25pt" o:ole="">
             <v:imagedata r:id="rId30" o:title=""/>
           </v:shape>
-          <o:OLEObject Type="Embed" ProgID="Equation.3" ShapeID="_x0000_i1037" DrawAspect="Content" ObjectID="_1489253216" r:id="rId31"/>
-        </w:object>
-      </w:r>
-    </w:p>
-    <w:proofErr w:type="gramEnd"/>
+          <o:OLEObject Type="Embed" ProgID="Equation.3" ShapeID="_x0000_i1035" DrawAspect="Content" ObjectID="_1489254133" r:id="rId31"/>
+        </w:object>
+      </w:r>
+      <w:bookmarkStart w:id="0" w:name="_GoBack"/>
+      <w:bookmarkEnd w:id="0"/>
+    </w:p>
     <w:sectPr>
       <w:pgSz w:w="15840" w:h="12240" w:orient="landscape"/>
       <w:pgMar w:top="1800" w:right="1440" w:bottom="1800" w:left="1440" w:header="708" w:footer="708" w:gutter="0"/>

</xml_diff>